<commit_message>
feat (fastapi-backend): add the 'created_at' and 'updated_at' fields to the DB tables and create triggers to update the 'updated_at' field when the table data is updated
</commit_message>
<xml_diff>
--- a/fastapi_backend/artifacts/db_schemas/db_creation_commands.docx
+++ b/fastapi_backend/artifacts/db_schemas/db_creation_commands.docx
@@ -424,6 +424,131 @@
         <w:t>url_domain</w:t>
       </w:r>
       <w:proofErr w:type="spellEnd"/>
+      <w:r>
+        <w:rPr>
+          <w:rFonts w:ascii="Courier New" w:hAnsi="Courier New" w:cs="Courier New"/>
+          <w:sz w:val="28"/>
+          <w:szCs w:val="28"/>
+          <w:lang w:val="en-US"/>
+        </w:rPr>
+        <w:t>,</w:t>
+      </w:r>
+    </w:p>
+    <w:p>
+      <w:pPr>
+        <w:pStyle w:val="a3"/>
+        <w:spacing w:after="0" w:line="240" w:lineRule="auto"/>
+        <w:ind w:firstLine="696"/>
+        <w:jc w:val="both"/>
+        <w:rPr>
+          <w:rFonts w:ascii="Courier New" w:hAnsi="Courier New" w:cs="Courier New"/>
+          <w:sz w:val="28"/>
+          <w:szCs w:val="28"/>
+          <w:lang w:val="en-US"/>
+        </w:rPr>
+      </w:pPr>
+      <w:proofErr w:type="spellStart"/>
+      <w:r>
+        <w:rPr>
+          <w:rFonts w:ascii="Courier New" w:hAnsi="Courier New" w:cs="Courier New"/>
+          <w:sz w:val="28"/>
+          <w:szCs w:val="28"/>
+          <w:lang w:val="en-US"/>
+        </w:rPr>
+        <w:t>created_at</w:t>
+      </w:r>
+      <w:proofErr w:type="spellEnd"/>
+      <w:r>
+        <w:rPr>
+          <w:rFonts w:ascii="Courier New" w:hAnsi="Courier New" w:cs="Courier New"/>
+          <w:sz w:val="28"/>
+          <w:szCs w:val="28"/>
+          <w:lang w:val="en-US"/>
+        </w:rPr>
+        <w:t xml:space="preserve"> TIMESTAMP DEFAULT CURRENT_TIMESTAMP NOT NULL CHECK (</w:t>
+      </w:r>
+      <w:proofErr w:type="spellStart"/>
+      <w:r>
+        <w:rPr>
+          <w:rFonts w:ascii="Courier New" w:hAnsi="Courier New" w:cs="Courier New"/>
+          <w:sz w:val="28"/>
+          <w:szCs w:val="28"/>
+          <w:lang w:val="en-US"/>
+        </w:rPr>
+        <w:t>created_at</w:t>
+      </w:r>
+      <w:proofErr w:type="spellEnd"/>
+      <w:r>
+        <w:rPr>
+          <w:rFonts w:ascii="Courier New" w:hAnsi="Courier New" w:cs="Courier New"/>
+          <w:sz w:val="28"/>
+          <w:szCs w:val="28"/>
+          <w:lang w:val="en-US"/>
+        </w:rPr>
+        <w:t xml:space="preserve"> &gt;= '2024-01-01'),</w:t>
+      </w:r>
+    </w:p>
+    <w:p>
+      <w:pPr>
+        <w:pStyle w:val="a3"/>
+        <w:spacing w:after="0" w:line="240" w:lineRule="auto"/>
+        <w:jc w:val="both"/>
+        <w:rPr>
+          <w:rFonts w:ascii="Courier New" w:hAnsi="Courier New" w:cs="Courier New"/>
+          <w:sz w:val="28"/>
+          <w:szCs w:val="28"/>
+          <w:lang w:val="en-US"/>
+        </w:rPr>
+      </w:pPr>
+      <w:r>
+        <w:rPr>
+          <w:rFonts w:ascii="Courier New" w:hAnsi="Courier New" w:cs="Courier New"/>
+          <w:sz w:val="28"/>
+          <w:szCs w:val="28"/>
+          <w:lang w:val="en-US"/>
+        </w:rPr>
+        <w:t xml:space="preserve">    </w:t>
+      </w:r>
+      <w:proofErr w:type="spellStart"/>
+      <w:r>
+        <w:rPr>
+          <w:rFonts w:ascii="Courier New" w:hAnsi="Courier New" w:cs="Courier New"/>
+          <w:sz w:val="28"/>
+          <w:szCs w:val="28"/>
+          <w:lang w:val="en-US"/>
+        </w:rPr>
+        <w:t>updated_at</w:t>
+      </w:r>
+      <w:proofErr w:type="spellEnd"/>
+      <w:r>
+        <w:rPr>
+          <w:rFonts w:ascii="Courier New" w:hAnsi="Courier New" w:cs="Courier New"/>
+          <w:sz w:val="28"/>
+          <w:szCs w:val="28"/>
+          <w:lang w:val="en-US"/>
+        </w:rPr>
+        <w:t xml:space="preserve"> TIMESTAMP DEFAULT CURRENT_TIMESTAMP NOT NULL CHECK (</w:t>
+      </w:r>
+      <w:proofErr w:type="spellStart"/>
+      <w:r>
+        <w:rPr>
+          <w:rFonts w:ascii="Courier New" w:hAnsi="Courier New" w:cs="Courier New"/>
+          <w:sz w:val="28"/>
+          <w:szCs w:val="28"/>
+          <w:lang w:val="en-US"/>
+        </w:rPr>
+        <w:t>updated_at</w:t>
+      </w:r>
+      <w:proofErr w:type="spellEnd"/>
+      <w:r>
+        <w:rPr>
+          <w:rFonts w:ascii="Courier New" w:hAnsi="Courier New" w:cs="Courier New"/>
+          <w:sz w:val="28"/>
+          <w:szCs w:val="28"/>
+          <w:lang w:val="en-US"/>
+        </w:rPr>
+        <w:t xml:space="preserve"> &gt;= '2024-01-01')</w:t>
+      </w:r>
     </w:p>
     <w:p>
       <w:pPr>
@@ -688,6 +813,131 @@
         </w:rPr>
         <w:t>64) NOT NULL</w:t>
       </w:r>
+      <w:r>
+        <w:rPr>
+          <w:rFonts w:ascii="Courier New" w:hAnsi="Courier New" w:cs="Courier New"/>
+          <w:sz w:val="28"/>
+          <w:szCs w:val="28"/>
+          <w:lang w:val="en-US"/>
+        </w:rPr>
+        <w:t>,</w:t>
+      </w:r>
+    </w:p>
+    <w:p>
+      <w:pPr>
+        <w:pStyle w:val="a3"/>
+        <w:spacing w:after="0" w:line="240" w:lineRule="auto"/>
+        <w:ind w:firstLine="696"/>
+        <w:jc w:val="both"/>
+        <w:rPr>
+          <w:rFonts w:ascii="Courier New" w:hAnsi="Courier New" w:cs="Courier New"/>
+          <w:sz w:val="28"/>
+          <w:szCs w:val="28"/>
+          <w:lang w:val="en-US"/>
+        </w:rPr>
+      </w:pPr>
+      <w:proofErr w:type="spellStart"/>
+      <w:r>
+        <w:rPr>
+          <w:rFonts w:ascii="Courier New" w:hAnsi="Courier New" w:cs="Courier New"/>
+          <w:sz w:val="28"/>
+          <w:szCs w:val="28"/>
+          <w:lang w:val="en-US"/>
+        </w:rPr>
+        <w:t>created_at</w:t>
+      </w:r>
+      <w:proofErr w:type="spellEnd"/>
+      <w:r>
+        <w:rPr>
+          <w:rFonts w:ascii="Courier New" w:hAnsi="Courier New" w:cs="Courier New"/>
+          <w:sz w:val="28"/>
+          <w:szCs w:val="28"/>
+          <w:lang w:val="en-US"/>
+        </w:rPr>
+        <w:t xml:space="preserve"> TIMESTAMP DEFAULT CURRENT_TIMESTAMP NOT NULL CHECK (</w:t>
+      </w:r>
+      <w:proofErr w:type="spellStart"/>
+      <w:r>
+        <w:rPr>
+          <w:rFonts w:ascii="Courier New" w:hAnsi="Courier New" w:cs="Courier New"/>
+          <w:sz w:val="28"/>
+          <w:szCs w:val="28"/>
+          <w:lang w:val="en-US"/>
+        </w:rPr>
+        <w:t>created_at</w:t>
+      </w:r>
+      <w:proofErr w:type="spellEnd"/>
+      <w:r>
+        <w:rPr>
+          <w:rFonts w:ascii="Courier New" w:hAnsi="Courier New" w:cs="Courier New"/>
+          <w:sz w:val="28"/>
+          <w:szCs w:val="28"/>
+          <w:lang w:val="en-US"/>
+        </w:rPr>
+        <w:t xml:space="preserve"> &gt;= '2024-01-01'),</w:t>
+      </w:r>
+    </w:p>
+    <w:p>
+      <w:pPr>
+        <w:pStyle w:val="a3"/>
+        <w:spacing w:after="0" w:line="240" w:lineRule="auto"/>
+        <w:jc w:val="both"/>
+        <w:rPr>
+          <w:rFonts w:ascii="Courier New" w:hAnsi="Courier New" w:cs="Courier New"/>
+          <w:sz w:val="28"/>
+          <w:szCs w:val="28"/>
+          <w:lang w:val="en-US"/>
+        </w:rPr>
+      </w:pPr>
+      <w:r>
+        <w:rPr>
+          <w:rFonts w:ascii="Courier New" w:hAnsi="Courier New" w:cs="Courier New"/>
+          <w:sz w:val="28"/>
+          <w:szCs w:val="28"/>
+          <w:lang w:val="en-US"/>
+        </w:rPr>
+        <w:t xml:space="preserve">    </w:t>
+      </w:r>
+      <w:proofErr w:type="spellStart"/>
+      <w:r>
+        <w:rPr>
+          <w:rFonts w:ascii="Courier New" w:hAnsi="Courier New" w:cs="Courier New"/>
+          <w:sz w:val="28"/>
+          <w:szCs w:val="28"/>
+          <w:lang w:val="en-US"/>
+        </w:rPr>
+        <w:t>updated_at</w:t>
+      </w:r>
+      <w:proofErr w:type="spellEnd"/>
+      <w:r>
+        <w:rPr>
+          <w:rFonts w:ascii="Courier New" w:hAnsi="Courier New" w:cs="Courier New"/>
+          <w:sz w:val="28"/>
+          <w:szCs w:val="28"/>
+          <w:lang w:val="en-US"/>
+        </w:rPr>
+        <w:t xml:space="preserve"> TIMESTAMP DEFAULT CURRENT_TIMESTAMP NOT NULL CHECK (</w:t>
+      </w:r>
+      <w:proofErr w:type="spellStart"/>
+      <w:r>
+        <w:rPr>
+          <w:rFonts w:ascii="Courier New" w:hAnsi="Courier New" w:cs="Courier New"/>
+          <w:sz w:val="28"/>
+          <w:szCs w:val="28"/>
+          <w:lang w:val="en-US"/>
+        </w:rPr>
+        <w:t>updated_at</w:t>
+      </w:r>
+      <w:proofErr w:type="spellEnd"/>
+      <w:r>
+        <w:rPr>
+          <w:rFonts w:ascii="Courier New" w:hAnsi="Courier New" w:cs="Courier New"/>
+          <w:sz w:val="28"/>
+          <w:szCs w:val="28"/>
+          <w:lang w:val="en-US"/>
+        </w:rPr>
+        <w:t xml:space="preserve"> &gt;= '2024-01-01')</w:t>
+      </w:r>
     </w:p>
     <w:p>
       <w:pPr>
@@ -904,6 +1154,127 @@
     <w:p>
       <w:pPr>
         <w:pStyle w:val="a3"/>
+        <w:ind w:firstLine="696"/>
+        <w:rPr>
+          <w:rFonts w:ascii="Courier New" w:hAnsi="Courier New" w:cs="Courier New"/>
+          <w:sz w:val="28"/>
+          <w:szCs w:val="28"/>
+          <w:lang w:val="en-US"/>
+        </w:rPr>
+      </w:pPr>
+      <w:proofErr w:type="spellStart"/>
+      <w:r>
+        <w:rPr>
+          <w:rFonts w:ascii="Courier New" w:hAnsi="Courier New" w:cs="Courier New"/>
+          <w:sz w:val="28"/>
+          <w:szCs w:val="28"/>
+          <w:lang w:val="en-US"/>
+        </w:rPr>
+        <w:t>created_at</w:t>
+      </w:r>
+      <w:proofErr w:type="spellEnd"/>
+      <w:r>
+        <w:rPr>
+          <w:rFonts w:ascii="Courier New" w:hAnsi="Courier New" w:cs="Courier New"/>
+          <w:sz w:val="28"/>
+          <w:szCs w:val="28"/>
+          <w:lang w:val="en-US"/>
+        </w:rPr>
+        <w:t xml:space="preserve"> TIMESTAMP DEFAULT CURRENT_TIMESTAMP NOT NULL CHECK (</w:t>
+      </w:r>
+      <w:proofErr w:type="spellStart"/>
+      <w:r>
+        <w:rPr>
+          <w:rFonts w:ascii="Courier New" w:hAnsi="Courier New" w:cs="Courier New"/>
+          <w:sz w:val="28"/>
+          <w:szCs w:val="28"/>
+          <w:lang w:val="en-US"/>
+        </w:rPr>
+        <w:t>created_at</w:t>
+      </w:r>
+      <w:proofErr w:type="spellEnd"/>
+      <w:r>
+        <w:rPr>
+          <w:rFonts w:ascii="Courier New" w:hAnsi="Courier New" w:cs="Courier New"/>
+          <w:sz w:val="28"/>
+          <w:szCs w:val="28"/>
+          <w:lang w:val="en-US"/>
+        </w:rPr>
+        <w:t xml:space="preserve"> &gt;= '2024-01-01'),</w:t>
+      </w:r>
+    </w:p>
+    <w:p>
+      <w:pPr>
+        <w:pStyle w:val="a3"/>
+        <w:rPr>
+          <w:rFonts w:ascii="Courier New" w:hAnsi="Courier New" w:cs="Courier New"/>
+          <w:sz w:val="28"/>
+          <w:szCs w:val="28"/>
+          <w:lang w:val="en-US"/>
+        </w:rPr>
+      </w:pPr>
+      <w:r>
+        <w:rPr>
+          <w:rFonts w:ascii="Courier New" w:hAnsi="Courier New" w:cs="Courier New"/>
+          <w:sz w:val="28"/>
+          <w:szCs w:val="28"/>
+          <w:lang w:val="en-US"/>
+        </w:rPr>
+        <w:t xml:space="preserve">    </w:t>
+      </w:r>
+      <w:proofErr w:type="spellStart"/>
+      <w:r>
+        <w:rPr>
+          <w:rFonts w:ascii="Courier New" w:hAnsi="Courier New" w:cs="Courier New"/>
+          <w:sz w:val="28"/>
+          <w:szCs w:val="28"/>
+          <w:lang w:val="en-US"/>
+        </w:rPr>
+        <w:t>updated_at</w:t>
+      </w:r>
+      <w:proofErr w:type="spellEnd"/>
+      <w:r>
+        <w:rPr>
+          <w:rFonts w:ascii="Courier New" w:hAnsi="Courier New" w:cs="Courier New"/>
+          <w:sz w:val="28"/>
+          <w:szCs w:val="28"/>
+          <w:lang w:val="en-US"/>
+        </w:rPr>
+        <w:t xml:space="preserve"> TIMESTAMP DEFAULT CURRENT_TIMESTAMP NOT NULL CHECK (</w:t>
+      </w:r>
+      <w:proofErr w:type="spellStart"/>
+      <w:r>
+        <w:rPr>
+          <w:rFonts w:ascii="Courier New" w:hAnsi="Courier New" w:cs="Courier New"/>
+          <w:sz w:val="28"/>
+          <w:szCs w:val="28"/>
+          <w:lang w:val="en-US"/>
+        </w:rPr>
+        <w:t>updated_at</w:t>
+      </w:r>
+      <w:proofErr w:type="spellEnd"/>
+      <w:r>
+        <w:rPr>
+          <w:rFonts w:ascii="Courier New" w:hAnsi="Courier New" w:cs="Courier New"/>
+          <w:sz w:val="28"/>
+          <w:szCs w:val="28"/>
+          <w:lang w:val="en-US"/>
+        </w:rPr>
+        <w:t xml:space="preserve"> &gt;= '2024-01-01')</w:t>
+      </w:r>
+      <w:r>
+        <w:rPr>
+          <w:rFonts w:ascii="Courier New" w:hAnsi="Courier New" w:cs="Courier New"/>
+          <w:sz w:val="28"/>
+          <w:szCs w:val="28"/>
+          <w:lang w:val="en-US"/>
+        </w:rPr>
+        <w:t>,</w:t>
+      </w:r>
+    </w:p>
+    <w:p>
+      <w:pPr>
+        <w:pStyle w:val="a3"/>
         <w:rPr>
           <w:rFonts w:ascii="Courier New" w:hAnsi="Courier New" w:cs="Courier New"/>
           <w:sz w:val="28"/>
@@ -1038,6 +1409,7 @@
           <w:szCs w:val="28"/>
           <w:lang w:val="en-US"/>
         </w:rPr>
+        <w:lastRenderedPageBreak/>
         <w:t xml:space="preserve">    FOREIGN KEY (</w:t>
       </w:r>
       <w:proofErr w:type="spellStart"/>
@@ -1099,6 +1471,785 @@
           <w:lang w:val="en-US"/>
         </w:rPr>
         <w:t>);</w:t>
+      </w:r>
+    </w:p>
+    <w:p>
+      <w:pPr>
+        <w:pStyle w:val="a3"/>
+        <w:rPr>
+          <w:rFonts w:ascii="Courier New" w:hAnsi="Courier New" w:cs="Courier New"/>
+          <w:sz w:val="28"/>
+          <w:szCs w:val="28"/>
+          <w:lang w:val="en-US"/>
+        </w:rPr>
+      </w:pPr>
+    </w:p>
+    <w:p>
+      <w:pPr>
+        <w:pStyle w:val="a3"/>
+        <w:numPr>
+          <w:ilvl w:val="0"/>
+          <w:numId w:val="1"/>
+        </w:numPr>
+        <w:spacing w:after="0" w:line="240" w:lineRule="auto"/>
+        <w:jc w:val="both"/>
+        <w:rPr>
+          <w:rFonts w:ascii="Courier New" w:hAnsi="Courier New" w:cs="Courier New"/>
+          <w:sz w:val="28"/>
+          <w:szCs w:val="28"/>
+          <w:lang w:val="en-US"/>
+        </w:rPr>
+      </w:pPr>
+      <w:r>
+        <w:rPr>
+          <w:rFonts w:ascii="Courier New" w:hAnsi="Courier New" w:cs="Courier New"/>
+          <w:sz w:val="28"/>
+          <w:szCs w:val="28"/>
+          <w:lang w:val="en-US"/>
+        </w:rPr>
+        <w:t>Update ‘</w:t>
+      </w:r>
+      <w:proofErr w:type="spellStart"/>
+      <w:r>
+        <w:rPr>
+          <w:rFonts w:ascii="Courier New" w:hAnsi="Courier New" w:cs="Courier New"/>
+          <w:sz w:val="28"/>
+          <w:szCs w:val="28"/>
+          <w:lang w:val="en-US"/>
+        </w:rPr>
+        <w:t>update_at</w:t>
+      </w:r>
+      <w:proofErr w:type="spellEnd"/>
+      <w:r>
+        <w:rPr>
+          <w:rFonts w:ascii="Courier New" w:hAnsi="Courier New" w:cs="Courier New"/>
+          <w:sz w:val="28"/>
+          <w:szCs w:val="28"/>
+          <w:lang w:val="en-US"/>
+        </w:rPr>
+        <w:t>’ fields triggers:</w:t>
+      </w:r>
+    </w:p>
+    <w:p>
+      <w:pPr>
+        <w:pStyle w:val="a3"/>
+        <w:spacing w:after="0" w:line="240" w:lineRule="auto"/>
+        <w:jc w:val="both"/>
+        <w:rPr>
+          <w:rFonts w:ascii="Courier New" w:hAnsi="Courier New" w:cs="Courier New"/>
+          <w:sz w:val="28"/>
+          <w:szCs w:val="28"/>
+          <w:lang w:val="en-US"/>
+        </w:rPr>
+      </w:pPr>
+    </w:p>
+    <w:p>
+      <w:pPr>
+        <w:pStyle w:val="a3"/>
+        <w:spacing w:after="0" w:line="240" w:lineRule="auto"/>
+        <w:jc w:val="both"/>
+        <w:rPr>
+          <w:rFonts w:ascii="Courier New" w:hAnsi="Courier New" w:cs="Courier New"/>
+          <w:sz w:val="28"/>
+          <w:szCs w:val="28"/>
+          <w:lang w:val="en-US"/>
+        </w:rPr>
+      </w:pPr>
+      <w:r>
+        <w:rPr>
+          <w:rFonts w:ascii="Courier New" w:hAnsi="Courier New" w:cs="Courier New"/>
+          <w:sz w:val="28"/>
+          <w:szCs w:val="28"/>
+          <w:lang w:val="en-US"/>
+        </w:rPr>
+        <w:t xml:space="preserve">CREATE OR REPLACE FUNCTION </w:t>
+      </w:r>
+      <w:proofErr w:type="spellStart"/>
+      <w:r>
+        <w:rPr>
+          <w:rFonts w:ascii="Courier New" w:hAnsi="Courier New" w:cs="Courier New"/>
+          <w:sz w:val="28"/>
+          <w:szCs w:val="28"/>
+          <w:lang w:val="en-US"/>
+        </w:rPr>
+        <w:t>update_updated_at_trigger_</w:t>
+      </w:r>
+      <w:proofErr w:type="gramStart"/>
+      <w:r>
+        <w:rPr>
+          <w:rFonts w:ascii="Courier New" w:hAnsi="Courier New" w:cs="Courier New"/>
+          <w:sz w:val="28"/>
+          <w:szCs w:val="28"/>
+          <w:lang w:val="en-US"/>
+        </w:rPr>
+        <w:t>function</w:t>
+      </w:r>
+      <w:proofErr w:type="spellEnd"/>
+      <w:r>
+        <w:rPr>
+          <w:rFonts w:ascii="Courier New" w:hAnsi="Courier New" w:cs="Courier New"/>
+          <w:sz w:val="28"/>
+          <w:szCs w:val="28"/>
+          <w:lang w:val="en-US"/>
+        </w:rPr>
+        <w:t>(</w:t>
+      </w:r>
+      <w:proofErr w:type="gramEnd"/>
+      <w:r>
+        <w:rPr>
+          <w:rFonts w:ascii="Courier New" w:hAnsi="Courier New" w:cs="Courier New"/>
+          <w:sz w:val="28"/>
+          <w:szCs w:val="28"/>
+          <w:lang w:val="en-US"/>
+        </w:rPr>
+        <w:t>)</w:t>
+      </w:r>
+    </w:p>
+    <w:p>
+      <w:pPr>
+        <w:pStyle w:val="a3"/>
+        <w:spacing w:after="0" w:line="240" w:lineRule="auto"/>
+        <w:jc w:val="both"/>
+        <w:rPr>
+          <w:rFonts w:ascii="Courier New" w:hAnsi="Courier New" w:cs="Courier New"/>
+          <w:sz w:val="28"/>
+          <w:szCs w:val="28"/>
+          <w:lang w:val="en-US"/>
+        </w:rPr>
+      </w:pPr>
+      <w:r>
+        <w:rPr>
+          <w:rFonts w:ascii="Courier New" w:hAnsi="Courier New" w:cs="Courier New"/>
+          <w:sz w:val="28"/>
+          <w:szCs w:val="28"/>
+          <w:lang w:val="en-US"/>
+        </w:rPr>
+        <w:t>RETURNS TRIGGER AS $$</w:t>
+      </w:r>
+    </w:p>
+    <w:p>
+      <w:pPr>
+        <w:pStyle w:val="a3"/>
+        <w:spacing w:after="0" w:line="240" w:lineRule="auto"/>
+        <w:jc w:val="both"/>
+        <w:rPr>
+          <w:rFonts w:ascii="Courier New" w:hAnsi="Courier New" w:cs="Courier New"/>
+          <w:sz w:val="28"/>
+          <w:szCs w:val="28"/>
+          <w:lang w:val="en-US"/>
+        </w:rPr>
+      </w:pPr>
+      <w:r>
+        <w:rPr>
+          <w:rFonts w:ascii="Courier New" w:hAnsi="Courier New" w:cs="Courier New"/>
+          <w:sz w:val="28"/>
+          <w:szCs w:val="28"/>
+          <w:lang w:val="en-US"/>
+        </w:rPr>
+        <w:t>BEGIN</w:t>
+      </w:r>
+    </w:p>
+    <w:p>
+      <w:pPr>
+        <w:pStyle w:val="a3"/>
+        <w:spacing w:after="0" w:line="240" w:lineRule="auto"/>
+        <w:jc w:val="both"/>
+        <w:rPr>
+          <w:rFonts w:ascii="Courier New" w:hAnsi="Courier New" w:cs="Courier New"/>
+          <w:sz w:val="28"/>
+          <w:szCs w:val="28"/>
+          <w:lang w:val="en-US"/>
+        </w:rPr>
+      </w:pPr>
+      <w:r>
+        <w:rPr>
+          <w:rFonts w:ascii="Courier New" w:hAnsi="Courier New" w:cs="Courier New"/>
+          <w:sz w:val="28"/>
+          <w:szCs w:val="28"/>
+          <w:lang w:val="en-US"/>
+        </w:rPr>
+        <w:t xml:space="preserve">    </w:t>
+      </w:r>
+      <w:proofErr w:type="spellStart"/>
+      <w:r>
+        <w:rPr>
+          <w:rFonts w:ascii="Courier New" w:hAnsi="Courier New" w:cs="Courier New"/>
+          <w:sz w:val="28"/>
+          <w:szCs w:val="28"/>
+          <w:lang w:val="en-US"/>
+        </w:rPr>
+        <w:t>NEW.updated_at</w:t>
+      </w:r>
+      <w:proofErr w:type="spellEnd"/>
+      <w:r>
+        <w:rPr>
+          <w:rFonts w:ascii="Courier New" w:hAnsi="Courier New" w:cs="Courier New"/>
+          <w:sz w:val="28"/>
+          <w:szCs w:val="28"/>
+          <w:lang w:val="en-US"/>
+        </w:rPr>
+        <w:t xml:space="preserve"> = CURRENT_TIMESTAMP;</w:t>
+      </w:r>
+    </w:p>
+    <w:p>
+      <w:pPr>
+        <w:pStyle w:val="a3"/>
+        <w:spacing w:after="0" w:line="240" w:lineRule="auto"/>
+        <w:jc w:val="both"/>
+        <w:rPr>
+          <w:rFonts w:ascii="Courier New" w:hAnsi="Courier New" w:cs="Courier New"/>
+          <w:sz w:val="28"/>
+          <w:szCs w:val="28"/>
+          <w:lang w:val="en-US"/>
+        </w:rPr>
+      </w:pPr>
+      <w:r>
+        <w:rPr>
+          <w:rFonts w:ascii="Courier New" w:hAnsi="Courier New" w:cs="Courier New"/>
+          <w:sz w:val="28"/>
+          <w:szCs w:val="28"/>
+          <w:lang w:val="en-US"/>
+        </w:rPr>
+        <w:t xml:space="preserve">    RETURN NEW;</w:t>
+      </w:r>
+    </w:p>
+    <w:p>
+      <w:pPr>
+        <w:pStyle w:val="a3"/>
+        <w:spacing w:after="0" w:line="240" w:lineRule="auto"/>
+        <w:jc w:val="both"/>
+        <w:rPr>
+          <w:rFonts w:ascii="Courier New" w:hAnsi="Courier New" w:cs="Courier New"/>
+          <w:sz w:val="28"/>
+          <w:szCs w:val="28"/>
+          <w:lang w:val="en-US"/>
+        </w:rPr>
+      </w:pPr>
+      <w:r>
+        <w:rPr>
+          <w:rFonts w:ascii="Courier New" w:hAnsi="Courier New" w:cs="Courier New"/>
+          <w:sz w:val="28"/>
+          <w:szCs w:val="28"/>
+          <w:lang w:val="en-US"/>
+        </w:rPr>
+        <w:t>END;</w:t>
+      </w:r>
+    </w:p>
+    <w:p>
+      <w:pPr>
+        <w:pStyle w:val="a3"/>
+        <w:spacing w:after="0" w:line="240" w:lineRule="auto"/>
+        <w:jc w:val="both"/>
+        <w:rPr>
+          <w:rFonts w:ascii="Courier New" w:hAnsi="Courier New" w:cs="Courier New"/>
+          <w:sz w:val="28"/>
+          <w:szCs w:val="28"/>
+          <w:lang w:val="en-US"/>
+        </w:rPr>
+      </w:pPr>
+      <w:r>
+        <w:rPr>
+          <w:rFonts w:ascii="Courier New" w:hAnsi="Courier New" w:cs="Courier New"/>
+          <w:sz w:val="28"/>
+          <w:szCs w:val="28"/>
+          <w:lang w:val="en-US"/>
+        </w:rPr>
+        <w:t xml:space="preserve">$$ LANGUAGE </w:t>
+      </w:r>
+      <w:proofErr w:type="spellStart"/>
+      <w:r>
+        <w:rPr>
+          <w:rFonts w:ascii="Courier New" w:hAnsi="Courier New" w:cs="Courier New"/>
+          <w:sz w:val="28"/>
+          <w:szCs w:val="28"/>
+          <w:lang w:val="en-US"/>
+        </w:rPr>
+        <w:t>plpgsql</w:t>
+      </w:r>
+      <w:proofErr w:type="spellEnd"/>
+      <w:r>
+        <w:rPr>
+          <w:rFonts w:ascii="Courier New" w:hAnsi="Courier New" w:cs="Courier New"/>
+          <w:sz w:val="28"/>
+          <w:szCs w:val="28"/>
+          <w:lang w:val="en-US"/>
+        </w:rPr>
+        <w:t>;</w:t>
+      </w:r>
+    </w:p>
+    <w:p>
+      <w:pPr>
+        <w:pStyle w:val="a3"/>
+        <w:spacing w:after="0" w:line="240" w:lineRule="auto"/>
+        <w:jc w:val="both"/>
+        <w:rPr>
+          <w:rFonts w:ascii="Courier New" w:hAnsi="Courier New" w:cs="Courier New"/>
+          <w:sz w:val="28"/>
+          <w:szCs w:val="28"/>
+          <w:lang w:val="en-US"/>
+        </w:rPr>
+      </w:pPr>
+    </w:p>
+    <w:p>
+      <w:pPr>
+        <w:pStyle w:val="a3"/>
+        <w:spacing w:after="0" w:line="240" w:lineRule="auto"/>
+        <w:jc w:val="both"/>
+        <w:rPr>
+          <w:rFonts w:ascii="Courier New" w:hAnsi="Courier New" w:cs="Courier New"/>
+          <w:sz w:val="28"/>
+          <w:szCs w:val="28"/>
+          <w:lang w:val="en-US"/>
+        </w:rPr>
+      </w:pPr>
+    </w:p>
+    <w:p>
+      <w:pPr>
+        <w:pStyle w:val="a3"/>
+        <w:spacing w:after="0" w:line="240" w:lineRule="auto"/>
+        <w:jc w:val="both"/>
+        <w:rPr>
+          <w:rFonts w:ascii="Courier New" w:hAnsi="Courier New" w:cs="Courier New"/>
+          <w:sz w:val="28"/>
+          <w:szCs w:val="28"/>
+          <w:lang w:val="en-US"/>
+        </w:rPr>
+      </w:pPr>
+      <w:r>
+        <w:rPr>
+          <w:rFonts w:ascii="Courier New" w:hAnsi="Courier New" w:cs="Courier New"/>
+          <w:sz w:val="28"/>
+          <w:szCs w:val="28"/>
+          <w:lang w:val="en-US"/>
+        </w:rPr>
+        <w:t xml:space="preserve">CREATE TRIGGER </w:t>
+      </w:r>
+      <w:proofErr w:type="spellStart"/>
+      <w:r>
+        <w:rPr>
+          <w:rFonts w:ascii="Courier New" w:hAnsi="Courier New" w:cs="Courier New"/>
+          <w:sz w:val="28"/>
+          <w:szCs w:val="28"/>
+          <w:lang w:val="en-US"/>
+        </w:rPr>
+        <w:t>set_book_updated_at_trigger</w:t>
+      </w:r>
+      <w:proofErr w:type="spellEnd"/>
+    </w:p>
+    <w:p>
+      <w:pPr>
+        <w:pStyle w:val="a3"/>
+        <w:spacing w:after="0" w:line="240" w:lineRule="auto"/>
+        <w:jc w:val="both"/>
+        <w:rPr>
+          <w:rFonts w:ascii="Courier New" w:hAnsi="Courier New" w:cs="Courier New"/>
+          <w:sz w:val="28"/>
+          <w:szCs w:val="28"/>
+          <w:lang w:val="en-US"/>
+        </w:rPr>
+      </w:pPr>
+      <w:r>
+        <w:rPr>
+          <w:rFonts w:ascii="Courier New" w:hAnsi="Courier New" w:cs="Courier New"/>
+          <w:sz w:val="28"/>
+          <w:szCs w:val="28"/>
+          <w:lang w:val="en-US"/>
+        </w:rPr>
+        <w:t>BEFORE UPDATE ON book</w:t>
+      </w:r>
+    </w:p>
+    <w:p>
+      <w:pPr>
+        <w:pStyle w:val="a3"/>
+        <w:spacing w:after="0" w:line="240" w:lineRule="auto"/>
+        <w:jc w:val="both"/>
+        <w:rPr>
+          <w:rFonts w:ascii="Courier New" w:hAnsi="Courier New" w:cs="Courier New"/>
+          <w:sz w:val="28"/>
+          <w:szCs w:val="28"/>
+          <w:lang w:val="en-US"/>
+        </w:rPr>
+      </w:pPr>
+      <w:r>
+        <w:rPr>
+          <w:rFonts w:ascii="Courier New" w:hAnsi="Courier New" w:cs="Courier New"/>
+          <w:sz w:val="28"/>
+          <w:szCs w:val="28"/>
+          <w:lang w:val="en-US"/>
+        </w:rPr>
+        <w:t>FOR EACH ROW</w:t>
+      </w:r>
+    </w:p>
+    <w:p>
+      <w:pPr>
+        <w:pStyle w:val="a3"/>
+        <w:spacing w:after="0" w:line="240" w:lineRule="auto"/>
+        <w:jc w:val="both"/>
+        <w:rPr>
+          <w:rFonts w:ascii="Courier New" w:hAnsi="Courier New" w:cs="Courier New"/>
+          <w:sz w:val="28"/>
+          <w:szCs w:val="28"/>
+          <w:lang w:val="en-US"/>
+        </w:rPr>
+      </w:pPr>
+      <w:r>
+        <w:rPr>
+          <w:rFonts w:ascii="Courier New" w:hAnsi="Courier New" w:cs="Courier New"/>
+          <w:sz w:val="28"/>
+          <w:szCs w:val="28"/>
+          <w:lang w:val="en-US"/>
+        </w:rPr>
+        <w:t xml:space="preserve">EXECUTE FUNCTION </w:t>
+      </w:r>
+      <w:proofErr w:type="spellStart"/>
+      <w:r>
+        <w:rPr>
+          <w:rFonts w:ascii="Courier New" w:hAnsi="Courier New" w:cs="Courier New"/>
+          <w:sz w:val="28"/>
+          <w:szCs w:val="28"/>
+          <w:lang w:val="en-US"/>
+        </w:rPr>
+        <w:t>update_updated_at_trigger_</w:t>
+      </w:r>
+      <w:proofErr w:type="gramStart"/>
+      <w:r>
+        <w:rPr>
+          <w:rFonts w:ascii="Courier New" w:hAnsi="Courier New" w:cs="Courier New"/>
+          <w:sz w:val="28"/>
+          <w:szCs w:val="28"/>
+          <w:lang w:val="en-US"/>
+        </w:rPr>
+        <w:t>function</w:t>
+      </w:r>
+      <w:proofErr w:type="spellEnd"/>
+      <w:r>
+        <w:rPr>
+          <w:rFonts w:ascii="Courier New" w:hAnsi="Courier New" w:cs="Courier New"/>
+          <w:sz w:val="28"/>
+          <w:szCs w:val="28"/>
+          <w:lang w:val="en-US"/>
+        </w:rPr>
+        <w:t>(</w:t>
+      </w:r>
+      <w:proofErr w:type="gramEnd"/>
+      <w:r>
+        <w:rPr>
+          <w:rFonts w:ascii="Courier New" w:hAnsi="Courier New" w:cs="Courier New"/>
+          <w:sz w:val="28"/>
+          <w:szCs w:val="28"/>
+          <w:lang w:val="en-US"/>
+        </w:rPr>
+        <w:t>);</w:t>
+      </w:r>
+    </w:p>
+    <w:p>
+      <w:pPr>
+        <w:pStyle w:val="a3"/>
+        <w:spacing w:after="0" w:line="240" w:lineRule="auto"/>
+        <w:jc w:val="both"/>
+        <w:rPr>
+          <w:rFonts w:ascii="Courier New" w:hAnsi="Courier New" w:cs="Courier New"/>
+          <w:sz w:val="28"/>
+          <w:szCs w:val="28"/>
+          <w:lang w:val="en-US"/>
+        </w:rPr>
+      </w:pPr>
+    </w:p>
+    <w:p>
+      <w:pPr>
+        <w:pStyle w:val="a3"/>
+        <w:spacing w:after="0" w:line="240" w:lineRule="auto"/>
+        <w:jc w:val="both"/>
+        <w:rPr>
+          <w:rFonts w:ascii="Courier New" w:hAnsi="Courier New" w:cs="Courier New"/>
+          <w:sz w:val="28"/>
+          <w:szCs w:val="28"/>
+          <w:lang w:val="en-US"/>
+        </w:rPr>
+      </w:pPr>
+    </w:p>
+    <w:p>
+      <w:pPr>
+        <w:pStyle w:val="a3"/>
+        <w:spacing w:after="0" w:line="240" w:lineRule="auto"/>
+        <w:jc w:val="both"/>
+        <w:rPr>
+          <w:rFonts w:ascii="Courier New" w:hAnsi="Courier New" w:cs="Courier New"/>
+          <w:sz w:val="28"/>
+          <w:szCs w:val="28"/>
+          <w:lang w:val="en-US"/>
+        </w:rPr>
+      </w:pPr>
+      <w:r>
+        <w:rPr>
+          <w:rFonts w:ascii="Courier New" w:hAnsi="Courier New" w:cs="Courier New"/>
+          <w:sz w:val="28"/>
+          <w:szCs w:val="28"/>
+          <w:lang w:val="en-US"/>
+        </w:rPr>
+        <w:t xml:space="preserve">CREATE TRIGGER </w:t>
+      </w:r>
+      <w:proofErr w:type="spellStart"/>
+      <w:r>
+        <w:rPr>
+          <w:rFonts w:ascii="Courier New" w:hAnsi="Courier New" w:cs="Courier New"/>
+          <w:sz w:val="28"/>
+          <w:szCs w:val="28"/>
+          <w:lang w:val="en-US"/>
+        </w:rPr>
+        <w:t>set_rating_updated_at_trigger</w:t>
+      </w:r>
+      <w:proofErr w:type="spellEnd"/>
+    </w:p>
+    <w:p>
+      <w:pPr>
+        <w:pStyle w:val="a3"/>
+        <w:spacing w:after="0" w:line="240" w:lineRule="auto"/>
+        <w:jc w:val="both"/>
+        <w:rPr>
+          <w:rFonts w:ascii="Courier New" w:hAnsi="Courier New" w:cs="Courier New"/>
+          <w:sz w:val="28"/>
+          <w:szCs w:val="28"/>
+          <w:lang w:val="en-US"/>
+        </w:rPr>
+      </w:pPr>
+      <w:r>
+        <w:rPr>
+          <w:rFonts w:ascii="Courier New" w:hAnsi="Courier New" w:cs="Courier New"/>
+          <w:sz w:val="28"/>
+          <w:szCs w:val="28"/>
+          <w:lang w:val="en-US"/>
+        </w:rPr>
+        <w:t>BEFORE UPDATE ON rating</w:t>
+      </w:r>
+    </w:p>
+    <w:p>
+      <w:pPr>
+        <w:pStyle w:val="a3"/>
+        <w:spacing w:after="0" w:line="240" w:lineRule="auto"/>
+        <w:jc w:val="both"/>
+        <w:rPr>
+          <w:rFonts w:ascii="Courier New" w:hAnsi="Courier New" w:cs="Courier New"/>
+          <w:sz w:val="28"/>
+          <w:szCs w:val="28"/>
+          <w:lang w:val="en-US"/>
+        </w:rPr>
+      </w:pPr>
+      <w:r>
+        <w:rPr>
+          <w:rFonts w:ascii="Courier New" w:hAnsi="Courier New" w:cs="Courier New"/>
+          <w:sz w:val="28"/>
+          <w:szCs w:val="28"/>
+          <w:lang w:val="en-US"/>
+        </w:rPr>
+        <w:t>FOR EACH ROW</w:t>
+      </w:r>
+    </w:p>
+    <w:p>
+      <w:pPr>
+        <w:pStyle w:val="a3"/>
+        <w:spacing w:after="0" w:line="240" w:lineRule="auto"/>
+        <w:jc w:val="both"/>
+        <w:rPr>
+          <w:rFonts w:ascii="Courier New" w:hAnsi="Courier New" w:cs="Courier New"/>
+          <w:sz w:val="28"/>
+          <w:szCs w:val="28"/>
+          <w:lang w:val="en-US"/>
+        </w:rPr>
+      </w:pPr>
+      <w:r>
+        <w:rPr>
+          <w:rFonts w:ascii="Courier New" w:hAnsi="Courier New" w:cs="Courier New"/>
+          <w:sz w:val="28"/>
+          <w:szCs w:val="28"/>
+          <w:lang w:val="en-US"/>
+        </w:rPr>
+        <w:t xml:space="preserve">EXECUTE FUNCTION </w:t>
+      </w:r>
+      <w:proofErr w:type="spellStart"/>
+      <w:r>
+        <w:rPr>
+          <w:rFonts w:ascii="Courier New" w:hAnsi="Courier New" w:cs="Courier New"/>
+          <w:sz w:val="28"/>
+          <w:szCs w:val="28"/>
+          <w:lang w:val="en-US"/>
+        </w:rPr>
+        <w:t>update_updated_at_trigger_</w:t>
+      </w:r>
+      <w:proofErr w:type="gramStart"/>
+      <w:r>
+        <w:rPr>
+          <w:rFonts w:ascii="Courier New" w:hAnsi="Courier New" w:cs="Courier New"/>
+          <w:sz w:val="28"/>
+          <w:szCs w:val="28"/>
+          <w:lang w:val="en-US"/>
+        </w:rPr>
+        <w:t>function</w:t>
+      </w:r>
+      <w:proofErr w:type="spellEnd"/>
+      <w:r>
+        <w:rPr>
+          <w:rFonts w:ascii="Courier New" w:hAnsi="Courier New" w:cs="Courier New"/>
+          <w:sz w:val="28"/>
+          <w:szCs w:val="28"/>
+          <w:lang w:val="en-US"/>
+        </w:rPr>
+        <w:t>(</w:t>
+      </w:r>
+      <w:proofErr w:type="gramEnd"/>
+      <w:r>
+        <w:rPr>
+          <w:rFonts w:ascii="Courier New" w:hAnsi="Courier New" w:cs="Courier New"/>
+          <w:sz w:val="28"/>
+          <w:szCs w:val="28"/>
+          <w:lang w:val="en-US"/>
+        </w:rPr>
+        <w:t>);</w:t>
+      </w:r>
+    </w:p>
+    <w:p>
+      <w:pPr>
+        <w:pStyle w:val="a3"/>
+        <w:spacing w:after="0" w:line="240" w:lineRule="auto"/>
+        <w:jc w:val="both"/>
+        <w:rPr>
+          <w:rFonts w:ascii="Courier New" w:hAnsi="Courier New" w:cs="Courier New"/>
+          <w:sz w:val="28"/>
+          <w:szCs w:val="28"/>
+          <w:lang w:val="en-US"/>
+        </w:rPr>
+      </w:pPr>
+    </w:p>
+    <w:p>
+      <w:pPr>
+        <w:pStyle w:val="a3"/>
+        <w:spacing w:after="0" w:line="240" w:lineRule="auto"/>
+        <w:jc w:val="both"/>
+        <w:rPr>
+          <w:rFonts w:ascii="Courier New" w:hAnsi="Courier New" w:cs="Courier New"/>
+          <w:sz w:val="28"/>
+          <w:szCs w:val="28"/>
+          <w:lang w:val="en-US"/>
+        </w:rPr>
+      </w:pPr>
+    </w:p>
+    <w:p>
+      <w:pPr>
+        <w:pStyle w:val="a3"/>
+        <w:spacing w:after="0" w:line="240" w:lineRule="auto"/>
+        <w:jc w:val="both"/>
+        <w:rPr>
+          <w:rFonts w:ascii="Courier New" w:hAnsi="Courier New" w:cs="Courier New"/>
+          <w:sz w:val="28"/>
+          <w:szCs w:val="28"/>
+          <w:lang w:val="en-US"/>
+        </w:rPr>
+      </w:pPr>
+      <w:r>
+        <w:rPr>
+          <w:rFonts w:ascii="Courier New" w:hAnsi="Courier New" w:cs="Courier New"/>
+          <w:sz w:val="28"/>
+          <w:szCs w:val="28"/>
+          <w:lang w:val="en-US"/>
+        </w:rPr>
+        <w:t xml:space="preserve">CREATE TRIGGER </w:t>
+      </w:r>
+      <w:proofErr w:type="spellStart"/>
+      <w:r>
+        <w:rPr>
+          <w:rFonts w:ascii="Courier New" w:hAnsi="Courier New" w:cs="Courier New"/>
+          <w:sz w:val="28"/>
+          <w:szCs w:val="28"/>
+          <w:lang w:val="en-US"/>
+        </w:rPr>
+        <w:t>set_user_updated_at_trigger</w:t>
+      </w:r>
+      <w:proofErr w:type="spellEnd"/>
+    </w:p>
+    <w:p>
+      <w:pPr>
+        <w:pStyle w:val="a3"/>
+        <w:spacing w:after="0" w:line="240" w:lineRule="auto"/>
+        <w:jc w:val="both"/>
+        <w:rPr>
+          <w:rFonts w:ascii="Courier New" w:hAnsi="Courier New" w:cs="Courier New"/>
+          <w:sz w:val="28"/>
+          <w:szCs w:val="28"/>
+          <w:lang w:val="en-US"/>
+        </w:rPr>
+      </w:pPr>
+      <w:r>
+        <w:rPr>
+          <w:rFonts w:ascii="Courier New" w:hAnsi="Courier New" w:cs="Courier New"/>
+          <w:sz w:val="28"/>
+          <w:szCs w:val="28"/>
+          <w:lang w:val="en-US"/>
+        </w:rPr>
+        <w:t>BEFORE UPDATE ON "user"</w:t>
+      </w:r>
+    </w:p>
+    <w:p>
+      <w:pPr>
+        <w:pStyle w:val="a3"/>
+        <w:spacing w:after="0" w:line="240" w:lineRule="auto"/>
+        <w:jc w:val="both"/>
+        <w:rPr>
+          <w:rFonts w:ascii="Courier New" w:hAnsi="Courier New" w:cs="Courier New"/>
+          <w:sz w:val="28"/>
+          <w:szCs w:val="28"/>
+          <w:lang w:val="en-US"/>
+        </w:rPr>
+      </w:pPr>
+      <w:r>
+        <w:rPr>
+          <w:rFonts w:ascii="Courier New" w:hAnsi="Courier New" w:cs="Courier New"/>
+          <w:sz w:val="28"/>
+          <w:szCs w:val="28"/>
+          <w:lang w:val="en-US"/>
+        </w:rPr>
+        <w:t>FOR EACH ROW</w:t>
+      </w:r>
+    </w:p>
+    <w:p>
+      <w:pPr>
+        <w:pStyle w:val="a3"/>
+        <w:spacing w:after="0" w:line="240" w:lineRule="auto"/>
+        <w:jc w:val="both"/>
+        <w:rPr>
+          <w:rFonts w:ascii="Courier New" w:hAnsi="Courier New" w:cs="Courier New"/>
+          <w:sz w:val="28"/>
+          <w:szCs w:val="28"/>
+          <w:lang w:val="en-US"/>
+        </w:rPr>
+      </w:pPr>
+      <w:r>
+        <w:rPr>
+          <w:rFonts w:ascii="Courier New" w:hAnsi="Courier New" w:cs="Courier New"/>
+          <w:sz w:val="28"/>
+          <w:szCs w:val="28"/>
+          <w:lang w:val="en-US"/>
+        </w:rPr>
+        <w:t xml:space="preserve">EXECUTE FUNCTION </w:t>
+      </w:r>
+      <w:proofErr w:type="spellStart"/>
+      <w:r>
+        <w:rPr>
+          <w:rFonts w:ascii="Courier New" w:hAnsi="Courier New" w:cs="Courier New"/>
+          <w:sz w:val="28"/>
+          <w:szCs w:val="28"/>
+          <w:lang w:val="en-US"/>
+        </w:rPr>
+        <w:t>update_updated_at_trigger_function</w:t>
+      </w:r>
+      <w:proofErr w:type="spellEnd"/>
+      <w:r>
+        <w:rPr>
+          <w:rFonts w:ascii="Courier New" w:hAnsi="Courier New" w:cs="Courier New"/>
+          <w:sz w:val="28"/>
+          <w:szCs w:val="28"/>
+          <w:lang w:val="en-US"/>
+        </w:rPr>
+        <w:t>();</w:t>
       </w:r>
       <w:bookmarkStart w:id="0" w:name="_GoBack"/>
       <w:bookmarkEnd w:id="0"/>
@@ -1106,6 +2257,8 @@
     <w:p>
       <w:pPr>
         <w:pStyle w:val="a3"/>
+        <w:spacing w:after="0" w:line="240" w:lineRule="auto"/>
+        <w:jc w:val="both"/>
         <w:rPr>
           <w:rFonts w:ascii="Courier New" w:hAnsi="Courier New" w:cs="Courier New"/>
           <w:sz w:val="28"/>
@@ -1639,7 +2792,6 @@
   <w:style w:type="character" w:default="1" w:styleId="a0">
     <w:name w:val="Default Paragraph Font"/>
     <w:uiPriority w:val="1"/>
-    <w:semiHidden/>
     <w:unhideWhenUsed/>
   </w:style>
   <w:style w:type="table" w:default="1" w:styleId="a1">

</xml_diff>